<commit_message>
modification dans énoncé 1
</commit_message>
<xml_diff>
--- a/énoncé 1/énoncé 1.docx
+++ b/énoncé 1/énoncé 1.docx
@@ -703,18 +703,7 @@
           <w:u w:val="single"/>
           <w:shd w:val="clear" w:color="auto" w:fill="FFFFFF"/>
         </w:rPr>
-        <w:t>MCD</w:t>
-      </w:r>
-      <w:r>
-        <w:rPr>
-          <w:rFonts w:ascii="Segoe UI" w:hAnsi="Segoe UI" w:cs="Segoe UI"/>
-          <w:color w:val="0070C0"/>
-          <w:sz w:val="40"/>
-          <w:szCs w:val="40"/>
-          <w:u w:val="single"/>
-          <w:shd w:val="clear" w:color="auto" w:fill="FFFFFF"/>
-        </w:rPr>
-        <w:t xml:space="preserve"> avec règle de gestion </w:t>
+        <w:t xml:space="preserve">MCD avec règle de gestion </w:t>
       </w:r>
     </w:p>
     <w:p>
@@ -1733,25 +1722,7 @@
           <w:szCs w:val="28"/>
           <w:lang w:val="fr-MA"/>
         </w:rPr>
-        <w:t xml:space="preserve"> Désignation</w:t>
-      </w:r>
-      <w:r>
-        <w:rPr>
-          <w:color w:val="1F4E79" w:themeColor="accent1" w:themeShade="80"/>
-          <w:sz w:val="28"/>
-          <w:szCs w:val="28"/>
-          <w:lang w:val="fr-MA"/>
-        </w:rPr>
-        <w:t>, Prix_u</w:t>
-      </w:r>
-      <w:r>
-        <w:rPr>
-          <w:color w:val="1F4E79" w:themeColor="accent1" w:themeShade="80"/>
-          <w:sz w:val="28"/>
-          <w:szCs w:val="28"/>
-          <w:lang w:val="fr-MA"/>
-        </w:rPr>
-        <w:t>nitaire</w:t>
+        <w:t xml:space="preserve"> Désignation, Prix_unitaire</w:t>
       </w:r>
       <w:r>
         <w:rPr>
@@ -1779,16 +1750,7 @@
           <w:szCs w:val="28"/>
           <w:lang w:val="fr-MA"/>
         </w:rPr>
-        <w:t>Fournisseur</w:t>
-      </w:r>
-      <w:r>
-        <w:rPr>
-          <w:color w:val="1F4E79" w:themeColor="accent1" w:themeShade="80"/>
-          <w:sz w:val="28"/>
-          <w:szCs w:val="28"/>
-          <w:lang w:val="fr-MA"/>
-        </w:rPr>
-        <w:t xml:space="preserve"> (</w:t>
+        <w:t>Fournisseur (</w:t>
       </w:r>
       <w:r>
         <w:rPr>
@@ -1827,25 +1789,7 @@
           <w:szCs w:val="28"/>
           <w:lang w:val="fr-MA"/>
         </w:rPr>
-        <w:t xml:space="preserve"> Nom</w:t>
-      </w:r>
-      <w:r>
-        <w:rPr>
-          <w:color w:val="1F4E79" w:themeColor="accent1" w:themeShade="80"/>
-          <w:sz w:val="28"/>
-          <w:szCs w:val="28"/>
-          <w:lang w:val="fr-MA"/>
-        </w:rPr>
-        <w:t>_F , Adress_F</w:t>
-      </w:r>
-      <w:r>
-        <w:rPr>
-          <w:color w:val="1F4E79" w:themeColor="accent1" w:themeShade="80"/>
-          <w:sz w:val="28"/>
-          <w:szCs w:val="28"/>
-          <w:lang w:val="fr-MA"/>
-        </w:rPr>
-        <w:t>)</w:t>
+        <w:t xml:space="preserve"> Nom_F , Adress_F)</w:t>
       </w:r>
     </w:p>
     <w:p>
@@ -1864,16 +1808,7 @@
           <w:szCs w:val="28"/>
           <w:lang w:val="fr-MA"/>
         </w:rPr>
-        <w:t>Fabrication</w:t>
-      </w:r>
-      <w:r>
-        <w:rPr>
-          <w:color w:val="1F4E79" w:themeColor="accent1" w:themeShade="80"/>
-          <w:sz w:val="28"/>
-          <w:szCs w:val="28"/>
-          <w:lang w:val="fr-MA"/>
-        </w:rPr>
-        <w:t xml:space="preserve"> (</w:t>
+        <w:t>Fabrication (</w:t>
       </w:r>
       <w:r>
         <w:rPr>
@@ -1923,17 +1858,7 @@
           <w:u w:val="single"/>
           <w:lang w:val="fr-MA"/>
         </w:rPr>
-        <w:t>, Prix d’a</w:t>
-      </w:r>
-      <w:r>
-        <w:rPr>
-          <w:color w:val="1F4E79" w:themeColor="accent1" w:themeShade="80"/>
-          <w:sz w:val="28"/>
-          <w:szCs w:val="28"/>
-          <w:u w:val="single"/>
-          <w:lang w:val="fr-MA"/>
-        </w:rPr>
-        <w:t>chat</w:t>
+        <w:t>, Prix d’achat</w:t>
       </w:r>
       <w:r>
         <w:rPr>
@@ -1957,31 +1882,6 @@
     </w:p>
     <w:p>
       <w:pPr>
-        <w:rPr>
-          <w:b/>
-          <w:bCs/>
-          <w:color w:val="0070C0"/>
-          <w:sz w:val="40"/>
-          <w:szCs w:val="40"/>
-          <w:u w:val="single"/>
-          <w:lang w:val="fr-MA"/>
-        </w:rPr>
-      </w:pPr>
-      <w:r>
-        <w:rPr>
-          <w:b/>
-          <w:bCs/>
-          <w:color w:val="0070C0"/>
-          <w:sz w:val="40"/>
-          <w:szCs w:val="40"/>
-          <w:u w:val="single"/>
-          <w:lang w:val="fr-MA"/>
-        </w:rPr>
-        <w:t>le modèle relationnel</w:t>
-      </w:r>
-    </w:p>
-    <w:p>
-      <w:pPr>
         <w:pStyle w:val="Paragraphedeliste"/>
         <w:numPr>
           <w:ilvl w:val="0"/>
@@ -1995,6 +1895,8 @@
           <w:lang w:val="fr-MA"/>
         </w:rPr>
       </w:pPr>
+      <w:bookmarkStart w:id="0" w:name="_GoBack"/>
+      <w:bookmarkEnd w:id="0"/>
       <w:r>
         <w:rPr>
           <w:color w:val="FF0000"/>
@@ -2123,18 +2025,7 @@
                 <w:szCs w:val="24"/>
                 <w:lang w:val="fr-MA"/>
               </w:rPr>
-              <w:t>Prix_a</w:t>
-            </w:r>
-            <w:r>
-              <w:rPr>
-                <w:b/>
-                <w:bCs/>
-                <w:color w:val="00B0F0"/>
-                <w:sz w:val="24"/>
-                <w:szCs w:val="24"/>
-                <w:lang w:val="fr-MA"/>
-              </w:rPr>
-              <w:t>chat</w:t>
+              <w:t>Prix_achat</w:t>
             </w:r>
           </w:p>
         </w:tc>
@@ -2286,8 +2177,6 @@
             </w:r>
           </w:p>
         </w:tc>
-        <w:bookmarkStart w:id="0" w:name="_GoBack"/>
-        <w:bookmarkEnd w:id="0"/>
       </w:tr>
       <w:tr>
         <w:tc>
@@ -2627,9 +2516,16 @@
                 <w:szCs w:val="24"/>
                 <w:lang w:val="fr-MA"/>
               </w:rPr>
-              <w:t>Nom</w:t>
-            </w:r>
-            <w:r>
+              <w:t>Nom_F</w:t>
+            </w:r>
+          </w:p>
+        </w:tc>
+        <w:tc>
+          <w:tcPr>
+            <w:tcW w:w="3519" w:type="dxa"/>
+          </w:tcPr>
+          <w:p>
+            <w:pPr>
               <w:rPr>
                 <w:b/>
                 <w:bCs/>
@@ -2638,16 +2534,8 @@
                 <w:szCs w:val="24"/>
                 <w:lang w:val="fr-MA"/>
               </w:rPr>
-              <w:t>_F</w:t>
-            </w:r>
-          </w:p>
-        </w:tc>
-        <w:tc>
-          <w:tcPr>
-            <w:tcW w:w="3519" w:type="dxa"/>
-          </w:tcPr>
-          <w:p>
-            <w:pPr>
+            </w:pPr>
+            <w:r>
               <w:rPr>
                 <w:b/>
                 <w:bCs/>
@@ -2656,16 +2544,6 @@
                 <w:szCs w:val="24"/>
                 <w:lang w:val="fr-MA"/>
               </w:rPr>
-            </w:pPr>
-            <w:r>
-              <w:rPr>
-                <w:b/>
-                <w:bCs/>
-                <w:color w:val="00B0F0"/>
-                <w:sz w:val="24"/>
-                <w:szCs w:val="24"/>
-                <w:lang w:val="fr-MA"/>
-              </w:rPr>
               <w:t>Adress_F</w:t>
             </w:r>
           </w:p>
@@ -2710,10 +2588,7 @@
               </w:rPr>
             </w:pPr>
             <w:r>
-              <w:t>Fournisseur_</w:t>
-            </w:r>
-            <w:r>
-              <w:t>A</w:t>
+              <w:t>Fournisseur_A</w:t>
             </w:r>
           </w:p>
         </w:tc>
@@ -2723,10 +2598,7 @@
           </w:tcPr>
           <w:p>
             <w:r>
-              <w:t>Avenue M</w:t>
-            </w:r>
-            <w:r>
-              <w:t>, N° 15, salé , 11100</w:t>
+              <w:t>Avenue M, N° 15, salé , 11100</w:t>
             </w:r>
           </w:p>
         </w:tc>
@@ -2770,10 +2642,7 @@
               </w:rPr>
             </w:pPr>
             <w:r>
-              <w:t>Fournisseur_</w:t>
-            </w:r>
-            <w:r>
-              <w:t>B</w:t>
+              <w:t>Fournisseur_B</w:t>
             </w:r>
           </w:p>
         </w:tc>
@@ -2783,10 +2652,7 @@
           </w:tcPr>
           <w:p>
             <w:r>
-              <w:t>Avenue U, N° 13</w:t>
-            </w:r>
-            <w:r>
-              <w:t>, salé , 11100</w:t>
+              <w:t>Avenue U, N° 13, salé , 11100</w:t>
             </w:r>
           </w:p>
         </w:tc>
@@ -2830,10 +2696,7 @@
               </w:rPr>
             </w:pPr>
             <w:r>
-              <w:t>Fournisseur_</w:t>
-            </w:r>
-            <w:r>
-              <w:t>C</w:t>
+              <w:t>Fournisseur_C</w:t>
             </w:r>
           </w:p>
         </w:tc>
@@ -2843,16 +2706,7 @@
           </w:tcPr>
           <w:p>
             <w:r>
-              <w:t>Avenue L</w:t>
-            </w:r>
-            <w:r>
-              <w:t>, N° 15</w:t>
-            </w:r>
-            <w:r>
-              <w:t>9</w:t>
-            </w:r>
-            <w:r>
-              <w:t>, salé , 11100</w:t>
+              <w:t>Avenue L, N° 159, salé , 11100</w:t>
             </w:r>
           </w:p>
         </w:tc>
@@ -5028,6 +4882,13 @@
         </dgm:presLayoutVars>
       </dgm:prSet>
       <dgm:spPr/>
+      <dgm:t>
+        <a:bodyPr/>
+        <a:lstStyle/>
+        <a:p>
+          <a:endParaRPr lang="fr-FR"/>
+        </a:p>
+      </dgm:t>
     </dgm:pt>
     <dgm:pt modelId="{7115CC73-8CB4-4398-9A1E-6C7CEA873347}" type="pres">
       <dgm:prSet presAssocID="{7DA5B162-ABAC-4098-899D-A73334A72025}" presName="composite" presStyleCnt="0"/>
@@ -5082,6 +4943,13 @@
         </dgm:presLayoutVars>
       </dgm:prSet>
       <dgm:spPr/>
+      <dgm:t>
+        <a:bodyPr/>
+        <a:lstStyle/>
+        <a:p>
+          <a:endParaRPr lang="fr-FR"/>
+        </a:p>
+      </dgm:t>
     </dgm:pt>
     <dgm:pt modelId="{B374E7E8-DAC1-4750-AA0A-392D4DF69F17}" type="pres">
       <dgm:prSet presAssocID="{6776FB54-B8E1-4FCD-9F4E-87D72A914331}" presName="desTx" presStyleLbl="alignAccFollowNode1" presStyleIdx="1" presStyleCnt="2" custScaleX="19241" custLinFactNeighborX="13271" custLinFactNeighborY="-14634">

</xml_diff>